<commit_message>
Added face recognition doc
</commit_message>
<xml_diff>
--- a/2/reports/1.docx
+++ b/2/reports/1.docx
@@ -232,6 +232,7 @@
                 <w:caps/>
                 <w:sz w:val="36"/>
                 <w:szCs w:val="36"/>
+                <w:lang w:val="en-US"/>
               </w:rPr>
             </w:pPr>
             <w:r>
@@ -3872,27 +3873,34 @@
         </w:rPr>
         <w:t xml:space="preserve">Далее из обучающей выборки была выделена валидационная выборка размером в 10% от исходной. </w:t>
       </w:r>
-    </w:p>
-    <w:p>
-      <w:pPr>
-        <w:spacing w:line="276" w:lineRule="auto"/>
-        <w:ind w:firstLine="567"/>
-        <w:jc w:val="both"/>
-        <w:rPr>
-          <w:rFonts w:eastAsiaTheme="minorEastAsia"/>
-          <w:iCs/>
-          <w:sz w:val="26"/>
-          <w:szCs w:val="26"/>
-        </w:rPr>
-      </w:pPr>
-      <w:r>
-        <w:rPr>
-          <w:rFonts w:eastAsiaTheme="minorEastAsia"/>
-          <w:iCs/>
-          <w:sz w:val="26"/>
-          <w:szCs w:val="26"/>
-        </w:rPr>
-        <w:t xml:space="preserve">В качестве классификатора мною была выбрана логистическая регрессия с мультиноминальной функцией потерь. </w:t>
+      <w:bookmarkStart w:id="9" w:name="_GoBack"/>
+      <w:bookmarkEnd w:id="9"/>
+      <w:r>
+        <w:rPr>
+          <w:rFonts w:eastAsiaTheme="minorEastAsia"/>
+          <w:iCs/>
+          <w:sz w:val="26"/>
+          <w:szCs w:val="26"/>
+        </w:rPr>
+        <w:t>В качестве классификатора мною была выбрана логист</w:t>
+      </w:r>
+      <w:r>
+        <w:rPr>
+          <w:rFonts w:eastAsiaTheme="minorEastAsia"/>
+          <w:iCs/>
+          <w:sz w:val="26"/>
+          <w:szCs w:val="26"/>
+        </w:rPr>
+        <w:t>ическая регрессия</w:t>
+      </w:r>
+      <w:r>
+        <w:rPr>
+          <w:rFonts w:eastAsiaTheme="minorEastAsia"/>
+          <w:iCs/>
+          <w:sz w:val="26"/>
+          <w:szCs w:val="26"/>
+        </w:rPr>
+        <w:t xml:space="preserve">. </w:t>
       </w:r>
     </w:p>
     <w:p>
@@ -4344,8 +4352,6 @@
         </w:rPr>
         <w:t>р</w:t>
       </w:r>
-      <w:bookmarkStart w:id="9" w:name="_GoBack"/>
-      <w:bookmarkEnd w:id="9"/>
       <w:r>
         <w:rPr>
           <w:rFonts w:eastAsiaTheme="minorEastAsia"/>
@@ -4896,7 +4902,7 @@
         <w:sz w:val="24"/>
         <w:szCs w:val="24"/>
       </w:rPr>
-      <w:t>6</w:t>
+      <w:t>5</w:t>
     </w:r>
     <w:r>
       <w:rPr>

</xml_diff>